<commit_message>
Item / Weapon / Outfit / lootCrates Prototypes.
</commit_message>
<xml_diff>
--- a/Rooms/Documentation/Rooms_Functionnal_Specifications.docx
+++ b/Rooms/Documentation/Rooms_Functionnal_Specifications.docx
@@ -295,6 +295,111 @@
           </w:tcPr>
           <w:p>
             <w:pPr>
+              <w:jc w:val="center"/>
+              <w:rPr>
+                <w:sz w:val="28"/>
+                <w:szCs w:val="28"/>
+                <w:lang w:val="en-US"/>
+              </w:rPr>
+            </w:pPr>
+            <w:r>
+              <w:rPr>
+                <w:sz w:val="28"/>
+                <w:szCs w:val="28"/>
+                <w:lang w:val="en-US"/>
+              </w:rPr>
+              <w:t>05/07/2018</w:t>
+            </w:r>
+          </w:p>
+        </w:tc>
+        <w:tc>
+          <w:tcPr>
+            <w:tcW w:w="5938" w:type="dxa"/>
+            <w:tcBorders>
+              <w:top w:val="single" w:sz="12" w:space="0" w:color="auto"/>
+              <w:bottom w:val="single" w:sz="12" w:space="0" w:color="auto"/>
+            </w:tcBorders>
+          </w:tcPr>
+          <w:p>
+            <w:pPr>
+              <w:pStyle w:val="Paragraphedeliste"/>
+              <w:numPr>
+                <w:ilvl w:val="0"/>
+                <w:numId w:val="3"/>
+              </w:numPr>
+              <w:rPr>
+                <w:sz w:val="28"/>
+                <w:szCs w:val="28"/>
+                <w:lang w:val="en-US"/>
+              </w:rPr>
+            </w:pPr>
+            <w:r>
+              <w:rPr>
+                <w:sz w:val="28"/>
+                <w:szCs w:val="28"/>
+                <w:lang w:val="en-US"/>
+              </w:rPr>
+              <w:t>Adding some content on Project modules / Room Generator</w:t>
+            </w:r>
+          </w:p>
+          <w:p>
+            <w:pPr>
+              <w:pStyle w:val="Paragraphedeliste"/>
+              <w:numPr>
+                <w:ilvl w:val="0"/>
+                <w:numId w:val="3"/>
+              </w:numPr>
+              <w:rPr>
+                <w:sz w:val="28"/>
+                <w:szCs w:val="28"/>
+                <w:lang w:val="en-US"/>
+              </w:rPr>
+            </w:pPr>
+            <w:r>
+              <w:rPr>
+                <w:sz w:val="28"/>
+                <w:szCs w:val="28"/>
+                <w:lang w:val="en-US"/>
+              </w:rPr>
+              <w:t>Adding entities</w:t>
+            </w:r>
+          </w:p>
+          <w:p>
+            <w:pPr>
+              <w:pStyle w:val="Paragraphedeliste"/>
+              <w:numPr>
+                <w:ilvl w:val="0"/>
+                <w:numId w:val="3"/>
+              </w:numPr>
+              <w:rPr>
+                <w:sz w:val="28"/>
+                <w:szCs w:val="28"/>
+                <w:lang w:val="en-US"/>
+              </w:rPr>
+            </w:pPr>
+            <w:r>
+              <w:rPr>
+                <w:sz w:val="28"/>
+                <w:szCs w:val="28"/>
+                <w:lang w:val="en-US"/>
+              </w:rPr>
+              <w:t>Moving parts from room generator to entities</w:t>
+            </w:r>
+          </w:p>
+        </w:tc>
+      </w:tr>
+      <w:tr>
+        <w:tc>
+          <w:tcPr>
+            <w:tcW w:w="3104" w:type="dxa"/>
+            <w:tcBorders>
+              <w:top w:val="single" w:sz="12" w:space="0" w:color="auto"/>
+              <w:bottom w:val="single" w:sz="12" w:space="0" w:color="auto"/>
+            </w:tcBorders>
+          </w:tcPr>
+          <w:p>
+            <w:pPr>
+              <w:jc w:val="center"/>
               <w:rPr>
                 <w:sz w:val="28"/>
                 <w:szCs w:val="28"/>
@@ -333,6 +438,7 @@
           </w:tcPr>
           <w:p>
             <w:pPr>
+              <w:jc w:val="center"/>
               <w:rPr>
                 <w:sz w:val="28"/>
                 <w:szCs w:val="28"/>
@@ -371,6 +477,7 @@
           </w:tcPr>
           <w:p>
             <w:pPr>
+              <w:jc w:val="center"/>
               <w:rPr>
                 <w:sz w:val="28"/>
                 <w:szCs w:val="28"/>
@@ -409,6 +516,7 @@
           </w:tcPr>
           <w:p>
             <w:pPr>
+              <w:jc w:val="center"/>
               <w:rPr>
                 <w:sz w:val="28"/>
                 <w:szCs w:val="28"/>
@@ -447,6 +555,7 @@
           </w:tcPr>
           <w:p>
             <w:pPr>
+              <w:jc w:val="center"/>
               <w:rPr>
                 <w:sz w:val="28"/>
                 <w:szCs w:val="28"/>
@@ -485,44 +594,7 @@
           </w:tcPr>
           <w:p>
             <w:pPr>
-              <w:rPr>
-                <w:sz w:val="28"/>
-                <w:szCs w:val="28"/>
-                <w:lang w:val="en-US"/>
-              </w:rPr>
-            </w:pPr>
-          </w:p>
-        </w:tc>
-        <w:tc>
-          <w:tcPr>
-            <w:tcW w:w="5938" w:type="dxa"/>
-            <w:tcBorders>
-              <w:top w:val="single" w:sz="12" w:space="0" w:color="auto"/>
-              <w:bottom w:val="single" w:sz="12" w:space="0" w:color="auto"/>
-            </w:tcBorders>
-          </w:tcPr>
-          <w:p>
-            <w:pPr>
-              <w:rPr>
-                <w:sz w:val="28"/>
-                <w:szCs w:val="28"/>
-                <w:lang w:val="en-US"/>
-              </w:rPr>
-            </w:pPr>
-          </w:p>
-        </w:tc>
-      </w:tr>
-      <w:tr>
-        <w:tc>
-          <w:tcPr>
-            <w:tcW w:w="3104" w:type="dxa"/>
-            <w:tcBorders>
-              <w:top w:val="single" w:sz="12" w:space="0" w:color="auto"/>
-              <w:bottom w:val="single" w:sz="12" w:space="0" w:color="auto"/>
-            </w:tcBorders>
-          </w:tcPr>
-          <w:p>
-            <w:pPr>
+              <w:jc w:val="center"/>
               <w:rPr>
                 <w:sz w:val="28"/>
                 <w:szCs w:val="28"/>
@@ -560,6 +632,7 @@
           </w:tcPr>
           <w:p>
             <w:pPr>
+              <w:jc w:val="center"/>
               <w:rPr>
                 <w:sz w:val="28"/>
                 <w:szCs w:val="28"/>
@@ -743,7 +816,32 @@
           <w:szCs w:val="28"/>
           <w:lang w:val="en-US"/>
         </w:rPr>
-        <w:t>, where the player will have to basically survive in the streets of a big city. The player will start in a building and must loot enough stuff to go to the next building. He will move from room to room and handle the different encounters that will occur. Every rooms (and theirs content) will be randomly generated.</w:t>
+        <w:t>, where the player will have to basically survive in the streets of a big city</w:t>
+      </w:r>
+      <w:r>
+        <w:rPr>
+          <w:sz w:val="28"/>
+          <w:szCs w:val="28"/>
+          <w:lang w:val="en-US"/>
+        </w:rPr>
+        <w:t xml:space="preserve"> in an endless game</w:t>
+      </w:r>
+      <w:r>
+        <w:rPr>
+          <w:sz w:val="28"/>
+          <w:szCs w:val="28"/>
+          <w:lang w:val="en-US"/>
+        </w:rPr>
+        <w:t xml:space="preserve">. The player will start in a building and must loot enough stuff to go to the next building. He will move from room to room and handle the different </w:t>
+      </w:r>
+      <w:r>
+        <w:rPr>
+          <w:sz w:val="28"/>
+          <w:szCs w:val="28"/>
+          <w:lang w:val="en-US"/>
+        </w:rPr>
+        <w:lastRenderedPageBreak/>
+        <w:t>encounters that will occur. Every rooms (and theirs content) will be randomly generated.</w:t>
       </w:r>
     </w:p>
     <w:p>
@@ -765,7 +863,9 @@
           <w:lang w:val="en-US"/>
         </w:rPr>
       </w:pPr>
-      <w:r>
+    </w:p>
+    <w:p>
+      <w:pPr>
         <w:rPr>
           <w:b/>
           <w:sz w:val="40"/>
@@ -773,6 +873,15 @@
           <w:u w:val="single"/>
           <w:lang w:val="en-US"/>
         </w:rPr>
+      </w:pPr>
+      <w:r>
+        <w:rPr>
+          <w:b/>
+          <w:sz w:val="40"/>
+          <w:szCs w:val="40"/>
+          <w:u w:val="single"/>
+          <w:lang w:val="en-US"/>
+        </w:rPr>
         <w:t>Project modules:</w:t>
       </w:r>
     </w:p>
@@ -818,7 +927,7 @@
         <w:rPr>
           <w:b/>
           <w:sz w:val="32"/>
-          <w:szCs w:val="32"/>
+          <w:szCs w:val="28"/>
           <w:lang w:val="en-US"/>
         </w:rPr>
       </w:pPr>
@@ -826,53 +935,567 @@
         <w:rPr>
           <w:b/>
           <w:sz w:val="32"/>
-          <w:szCs w:val="32"/>
-          <w:lang w:val="en-US"/>
-        </w:rPr>
-        <w:t>Rooms-Generator:</w:t>
-      </w:r>
-    </w:p>
-    <w:p>
-      <w:pPr>
-        <w:rPr>
-          <w:sz w:val="28"/>
-          <w:szCs w:val="28"/>
-          <w:lang w:val="en-US"/>
-        </w:rPr>
-      </w:pPr>
-      <w:r>
-        <w:rPr>
-          <w:sz w:val="28"/>
-          <w:szCs w:val="28"/>
-          <w:lang w:val="en-US"/>
-        </w:rPr>
-        <w:t xml:space="preserve">Excepted the first room, where the player will spawn, every room will be randomly generated. </w:t>
-      </w:r>
-    </w:p>
-    <w:p>
-      <w:pPr>
-        <w:rPr>
-          <w:sz w:val="28"/>
-          <w:szCs w:val="28"/>
-          <w:lang w:val="en-US"/>
-        </w:rPr>
-      </w:pPr>
-    </w:p>
-    <w:p>
-      <w:pPr>
-        <w:rPr>
-          <w:sz w:val="28"/>
-          <w:szCs w:val="28"/>
-          <w:lang w:val="en-US"/>
-        </w:rPr>
-      </w:pPr>
-      <w:r>
-        <w:rPr>
-          <w:sz w:val="28"/>
-          <w:szCs w:val="28"/>
-          <w:lang w:val="en-US"/>
-        </w:rPr>
-        <w:t>Every room can be populated with the following entity:</w:t>
+          <w:szCs w:val="28"/>
+          <w:lang w:val="en-US"/>
+        </w:rPr>
+        <w:t>Entities:</w:t>
+      </w:r>
+      <w:bookmarkStart w:id="0" w:name="_GoBack"/>
+      <w:bookmarkEnd w:id="0"/>
+    </w:p>
+    <w:p>
+      <w:pPr>
+        <w:rPr>
+          <w:sz w:val="28"/>
+          <w:szCs w:val="28"/>
+          <w:lang w:val="en-US"/>
+        </w:rPr>
+      </w:pPr>
+      <w:r>
+        <w:rPr>
+          <w:sz w:val="28"/>
+          <w:szCs w:val="28"/>
+          <w:lang w:val="en-US"/>
+        </w:rPr>
+        <w:t>In the game, there is several entities:</w:t>
+      </w:r>
+    </w:p>
+    <w:p>
+      <w:pPr>
+        <w:ind w:firstLine="708"/>
+        <w:rPr>
+          <w:b/>
+          <w:sz w:val="28"/>
+          <w:szCs w:val="28"/>
+          <w:lang w:val="en-US"/>
+        </w:rPr>
+      </w:pPr>
+      <w:r>
+        <w:rPr>
+          <w:b/>
+          <w:sz w:val="28"/>
+          <w:szCs w:val="28"/>
+          <w:lang w:val="en-US"/>
+        </w:rPr>
+        <w:t>Items:</w:t>
+      </w:r>
+    </w:p>
+    <w:p>
+      <w:pPr>
+        <w:rPr>
+          <w:i/>
+          <w:sz w:val="28"/>
+          <w:szCs w:val="28"/>
+          <w:lang w:val="en-US"/>
+        </w:rPr>
+      </w:pPr>
+      <w:r>
+        <w:rPr>
+          <w:b/>
+          <w:sz w:val="28"/>
+          <w:szCs w:val="28"/>
+          <w:lang w:val="en-US"/>
+        </w:rPr>
+        <w:tab/>
+      </w:r>
+      <w:r>
+        <w:rPr>
+          <w:b/>
+          <w:sz w:val="28"/>
+          <w:szCs w:val="28"/>
+          <w:lang w:val="en-US"/>
+        </w:rPr>
+        <w:tab/>
+      </w:r>
+      <w:r>
+        <w:rPr>
+          <w:i/>
+          <w:sz w:val="28"/>
+          <w:szCs w:val="28"/>
+          <w:lang w:val="en-US"/>
+        </w:rPr>
+        <w:t>Weapon:</w:t>
+      </w:r>
+    </w:p>
+    <w:p>
+      <w:pPr>
+        <w:ind w:left="1416"/>
+        <w:rPr>
+          <w:sz w:val="28"/>
+          <w:szCs w:val="28"/>
+          <w:lang w:val="en-US"/>
+        </w:rPr>
+      </w:pPr>
+      <w:r>
+        <w:rPr>
+          <w:sz w:val="28"/>
+          <w:szCs w:val="28"/>
+          <w:lang w:val="en-US"/>
+        </w:rPr>
+        <w:t xml:space="preserve">A weapon is an item which can be dropped in loot crates. This item adds a certain quantity of attack to the character that handle it in an active weapon slot. </w:t>
+      </w:r>
+    </w:p>
+    <w:p>
+      <w:pPr>
+        <w:rPr>
+          <w:sz w:val="28"/>
+          <w:szCs w:val="28"/>
+          <w:lang w:val="en-US"/>
+        </w:rPr>
+      </w:pPr>
+      <w:r>
+        <w:rPr>
+          <w:sz w:val="28"/>
+          <w:szCs w:val="28"/>
+          <w:lang w:val="en-US"/>
+        </w:rPr>
+        <w:tab/>
+      </w:r>
+      <w:r>
+        <w:rPr>
+          <w:sz w:val="28"/>
+          <w:szCs w:val="28"/>
+          <w:lang w:val="en-US"/>
+        </w:rPr>
+        <w:tab/>
+      </w:r>
+    </w:p>
+    <w:p>
+      <w:pPr>
+        <w:ind w:left="708" w:firstLine="708"/>
+        <w:rPr>
+          <w:i/>
+          <w:sz w:val="28"/>
+          <w:szCs w:val="28"/>
+          <w:lang w:val="en-US"/>
+        </w:rPr>
+      </w:pPr>
+      <w:r>
+        <w:rPr>
+          <w:i/>
+          <w:sz w:val="28"/>
+          <w:szCs w:val="28"/>
+          <w:lang w:val="en-US"/>
+        </w:rPr>
+        <w:t>Outfit:</w:t>
+      </w:r>
+    </w:p>
+    <w:p>
+      <w:pPr>
+        <w:ind w:left="1410"/>
+        <w:rPr>
+          <w:sz w:val="28"/>
+          <w:szCs w:val="28"/>
+          <w:lang w:val="en-US"/>
+        </w:rPr>
+      </w:pPr>
+      <w:r>
+        <w:rPr>
+          <w:sz w:val="28"/>
+          <w:szCs w:val="28"/>
+          <w:lang w:val="en-US"/>
+        </w:rPr>
+        <w:t xml:space="preserve">An outfit is an item which can be dropped in loot crates. This item adds a certain quantity of defense to the character that </w:t>
+      </w:r>
+      <w:r>
+        <w:rPr>
+          <w:sz w:val="28"/>
+          <w:szCs w:val="28"/>
+          <w:lang w:val="en-US"/>
+        </w:rPr>
+        <w:t>handle it in an active outfit slot.</w:t>
+      </w:r>
+    </w:p>
+    <w:p>
+      <w:pPr>
+        <w:rPr>
+          <w:b/>
+          <w:sz w:val="28"/>
+          <w:szCs w:val="28"/>
+          <w:lang w:val="en-US"/>
+        </w:rPr>
+      </w:pPr>
+      <w:r>
+        <w:rPr>
+          <w:i/>
+          <w:sz w:val="28"/>
+          <w:szCs w:val="28"/>
+          <w:lang w:val="en-US"/>
+        </w:rPr>
+        <w:tab/>
+      </w:r>
+      <w:r>
+        <w:rPr>
+          <w:b/>
+          <w:sz w:val="28"/>
+          <w:szCs w:val="28"/>
+          <w:lang w:val="en-US"/>
+        </w:rPr>
+        <w:t>Character:</w:t>
+      </w:r>
+    </w:p>
+    <w:p>
+      <w:pPr>
+        <w:rPr>
+          <w:i/>
+          <w:sz w:val="28"/>
+          <w:szCs w:val="28"/>
+          <w:lang w:val="en-US"/>
+        </w:rPr>
+      </w:pPr>
+      <w:r>
+        <w:rPr>
+          <w:b/>
+          <w:sz w:val="28"/>
+          <w:szCs w:val="28"/>
+          <w:lang w:val="en-US"/>
+        </w:rPr>
+        <w:tab/>
+      </w:r>
+      <w:r>
+        <w:rPr>
+          <w:b/>
+          <w:sz w:val="28"/>
+          <w:szCs w:val="28"/>
+          <w:lang w:val="en-US"/>
+        </w:rPr>
+        <w:tab/>
+      </w:r>
+      <w:r>
+        <w:rPr>
+          <w:i/>
+          <w:sz w:val="28"/>
+          <w:szCs w:val="28"/>
+          <w:lang w:val="en-US"/>
+        </w:rPr>
+        <w:t>Player:</w:t>
+      </w:r>
+    </w:p>
+    <w:p>
+      <w:pPr>
+        <w:rPr>
+          <w:sz w:val="28"/>
+          <w:szCs w:val="28"/>
+          <w:lang w:val="en-US"/>
+        </w:rPr>
+      </w:pPr>
+      <w:r>
+        <w:rPr>
+          <w:i/>
+          <w:sz w:val="28"/>
+          <w:szCs w:val="28"/>
+          <w:lang w:val="en-US"/>
+        </w:rPr>
+        <w:tab/>
+      </w:r>
+      <w:r>
+        <w:rPr>
+          <w:i/>
+          <w:sz w:val="28"/>
+          <w:szCs w:val="28"/>
+          <w:lang w:val="en-US"/>
+        </w:rPr>
+        <w:tab/>
+      </w:r>
+    </w:p>
+    <w:p>
+      <w:pPr>
+        <w:ind w:left="360"/>
+        <w:rPr>
+          <w:i/>
+          <w:sz w:val="28"/>
+          <w:szCs w:val="28"/>
+          <w:lang w:val="en-US"/>
+        </w:rPr>
+      </w:pPr>
+      <w:r>
+        <w:rPr>
+          <w:i/>
+          <w:sz w:val="28"/>
+          <w:szCs w:val="28"/>
+          <w:lang w:val="en-US"/>
+        </w:rPr>
+        <w:tab/>
+      </w:r>
+      <w:r>
+        <w:rPr>
+          <w:i/>
+          <w:sz w:val="28"/>
+          <w:szCs w:val="28"/>
+          <w:lang w:val="en-US"/>
+        </w:rPr>
+        <w:tab/>
+        <w:t>Neutral NPC:</w:t>
+      </w:r>
+    </w:p>
+    <w:p>
+      <w:pPr>
+        <w:ind w:left="1416"/>
+        <w:rPr>
+          <w:sz w:val="28"/>
+          <w:szCs w:val="28"/>
+          <w:lang w:val="en-US"/>
+        </w:rPr>
+      </w:pPr>
+      <w:r>
+        <w:rPr>
+          <w:sz w:val="28"/>
+          <w:szCs w:val="28"/>
+          <w:lang w:val="en-US"/>
+        </w:rPr>
+        <w:t xml:space="preserve">A neutral NPC, or civilian, is a character who doesn’t belong to a faction (Red or Blue). The character can be aggressive, neutral or friendly with the player, depending on some variables (Appearance </w:t>
+      </w:r>
+      <w:r>
+        <w:rPr>
+          <w:sz w:val="28"/>
+          <w:szCs w:val="28"/>
+          <w:lang w:val="en-US"/>
+        </w:rPr>
+        <w:lastRenderedPageBreak/>
+        <w:t>score, faction belonging, the place where the encounter occurs, courage, etc.).</w:t>
+      </w:r>
+    </w:p>
+    <w:p>
+      <w:pPr>
+        <w:ind w:left="360"/>
+        <w:rPr>
+          <w:b/>
+          <w:sz w:val="28"/>
+          <w:szCs w:val="28"/>
+          <w:lang w:val="en-US"/>
+        </w:rPr>
+      </w:pPr>
+    </w:p>
+    <w:p>
+      <w:pPr>
+        <w:ind w:left="1068" w:firstLine="348"/>
+        <w:rPr>
+          <w:i/>
+          <w:sz w:val="28"/>
+          <w:szCs w:val="28"/>
+          <w:lang w:val="en-US"/>
+        </w:rPr>
+      </w:pPr>
+      <w:r>
+        <w:rPr>
+          <w:i/>
+          <w:sz w:val="28"/>
+          <w:szCs w:val="28"/>
+          <w:lang w:val="en-US"/>
+        </w:rPr>
+        <w:t>Red NPC:</w:t>
+      </w:r>
+    </w:p>
+    <w:p>
+      <w:pPr>
+        <w:ind w:left="1416"/>
+        <w:rPr>
+          <w:sz w:val="28"/>
+          <w:szCs w:val="28"/>
+          <w:lang w:val="en-US"/>
+        </w:rPr>
+      </w:pPr>
+      <w:r>
+        <w:rPr>
+          <w:sz w:val="28"/>
+          <w:szCs w:val="28"/>
+          <w:lang w:val="en-US"/>
+        </w:rPr>
+        <w:t>A red NPC is a character who belong to the red faction. He will be automatically aggressive against anyone who is part of the blue faction (doesn’t mean that he will try to kill him / them, depending on some variables). He can be Friendly / aggressive / neutral (most probable), depending one some variables, with neutrals / civilians. He will be most of the time Friendly with another red, but in rare cases be neutral or in even rarer cases aggressive against him, depending on some variables.</w:t>
+      </w:r>
+    </w:p>
+    <w:p>
+      <w:pPr>
+        <w:ind w:left="360"/>
+        <w:rPr>
+          <w:b/>
+          <w:sz w:val="28"/>
+          <w:szCs w:val="28"/>
+          <w:lang w:val="en-US"/>
+        </w:rPr>
+      </w:pPr>
+    </w:p>
+    <w:p>
+      <w:pPr>
+        <w:ind w:left="1068" w:firstLine="348"/>
+        <w:rPr>
+          <w:i/>
+          <w:sz w:val="28"/>
+          <w:szCs w:val="28"/>
+          <w:lang w:val="en-US"/>
+        </w:rPr>
+      </w:pPr>
+      <w:r>
+        <w:rPr>
+          <w:i/>
+          <w:sz w:val="28"/>
+          <w:szCs w:val="28"/>
+          <w:lang w:val="en-US"/>
+        </w:rPr>
+        <w:t>Blue NPC:</w:t>
+      </w:r>
+    </w:p>
+    <w:p>
+      <w:pPr>
+        <w:ind w:left="1416"/>
+        <w:rPr>
+          <w:sz w:val="28"/>
+          <w:szCs w:val="28"/>
+          <w:lang w:val="en-US"/>
+        </w:rPr>
+      </w:pPr>
+      <w:r>
+        <w:rPr>
+          <w:sz w:val="28"/>
+          <w:szCs w:val="28"/>
+          <w:lang w:val="en-US"/>
+        </w:rPr>
+        <w:t>A blue NPC is a character who belong to the blue faction. He will be automatically aggressive against anyone who is part of the red faction (doesn’t mean that he will try to kill him / them, depending on some variables). He can be Friendly / aggressive / neutral (most probable), depending one some variables with neutrals / civilians. He will be most of the time Friendly with another blue, but in rare cases be neutral or in even rarer cases aggressive against him, depending on some variables.</w:t>
+      </w:r>
+    </w:p>
+    <w:p>
+      <w:pPr>
+        <w:rPr>
+          <w:i/>
+          <w:sz w:val="28"/>
+          <w:szCs w:val="28"/>
+          <w:lang w:val="en-US"/>
+        </w:rPr>
+      </w:pPr>
+    </w:p>
+    <w:p>
+      <w:pPr>
+        <w:ind w:firstLine="708"/>
+        <w:rPr>
+          <w:b/>
+          <w:sz w:val="28"/>
+          <w:szCs w:val="28"/>
+          <w:lang w:val="en-US"/>
+        </w:rPr>
+      </w:pPr>
+      <w:r>
+        <w:rPr>
+          <w:b/>
+          <w:sz w:val="28"/>
+          <w:szCs w:val="28"/>
+          <w:lang w:val="en-US"/>
+        </w:rPr>
+        <w:t>Others:</w:t>
+      </w:r>
+    </w:p>
+    <w:p>
+      <w:pPr>
+        <w:ind w:left="360"/>
+        <w:rPr>
+          <w:i/>
+          <w:sz w:val="28"/>
+          <w:szCs w:val="28"/>
+          <w:lang w:val="en-US"/>
+        </w:rPr>
+      </w:pPr>
+      <w:r>
+        <w:rPr>
+          <w:i/>
+          <w:sz w:val="28"/>
+          <w:szCs w:val="28"/>
+          <w:lang w:val="en-US"/>
+        </w:rPr>
+        <w:tab/>
+      </w:r>
+      <w:r>
+        <w:rPr>
+          <w:i/>
+          <w:sz w:val="28"/>
+          <w:szCs w:val="28"/>
+          <w:lang w:val="en-US"/>
+        </w:rPr>
+        <w:tab/>
+        <w:t>Loot crate:</w:t>
+      </w:r>
+    </w:p>
+    <w:p>
+      <w:pPr>
+        <w:ind w:left="1416"/>
+        <w:rPr>
+          <w:sz w:val="28"/>
+          <w:szCs w:val="28"/>
+          <w:lang w:val="en-US"/>
+        </w:rPr>
+      </w:pPr>
+      <w:r>
+        <w:rPr>
+          <w:sz w:val="28"/>
+          <w:szCs w:val="28"/>
+          <w:lang w:val="en-US"/>
+        </w:rPr>
+        <w:t xml:space="preserve">A loot crate is a box which contain a random number of items. </w:t>
+      </w:r>
+      <w:r>
+        <w:rPr>
+          <w:sz w:val="28"/>
+          <w:szCs w:val="28"/>
+          <w:lang w:val="en-US"/>
+        </w:rPr>
+        <w:t xml:space="preserve">A loot crate can be guarded by someone or not. If a loot crate is guarded, the player cannot open it before he killed the guard. In the case of the player attacked someone in the room, this character, and the character on his side will be considered as guard of the loot crate. </w:t>
+      </w:r>
+    </w:p>
+    <w:p>
+      <w:pPr>
+        <w:ind w:left="1416"/>
+        <w:rPr>
+          <w:sz w:val="28"/>
+          <w:szCs w:val="28"/>
+          <w:lang w:val="en-US"/>
+        </w:rPr>
+      </w:pPr>
+      <w:r>
+        <w:rPr>
+          <w:sz w:val="28"/>
+          <w:szCs w:val="28"/>
+          <w:lang w:val="en-US"/>
+        </w:rPr>
+        <w:t>The</w:t>
+      </w:r>
+      <w:r>
+        <w:rPr>
+          <w:sz w:val="28"/>
+          <w:szCs w:val="28"/>
+          <w:lang w:val="en-US"/>
+        </w:rPr>
+        <w:t xml:space="preserve"> Items </w:t>
+      </w:r>
+      <w:r>
+        <w:rPr>
+          <w:sz w:val="28"/>
+          <w:szCs w:val="28"/>
+          <w:lang w:val="en-US"/>
+        </w:rPr>
+        <w:t xml:space="preserve">in the crate </w:t>
+      </w:r>
+      <w:r>
+        <w:rPr>
+          <w:sz w:val="28"/>
+          <w:szCs w:val="28"/>
+          <w:lang w:val="en-US"/>
+        </w:rPr>
+        <w:t>have some properties, based on the quality of the object, and the level of the player.</w:t>
+      </w:r>
+      <w:r>
+        <w:rPr>
+          <w:sz w:val="28"/>
+          <w:szCs w:val="28"/>
+          <w:lang w:val="en-US"/>
+        </w:rPr>
+        <w:t xml:space="preserve"> The player can choose to </w:t>
+      </w:r>
+      <w:r>
+        <w:rPr>
+          <w:sz w:val="28"/>
+          <w:szCs w:val="28"/>
+          <w:lang w:val="en-US"/>
+        </w:rPr>
+        <w:lastRenderedPageBreak/>
+        <w:t>“loot” the crate, and then see each item individually (Name and stats will be displayed, see Item section). When an item is displayed individually, the player can do 4 actions:</w:t>
       </w:r>
     </w:p>
     <w:p>
@@ -883,18 +1506,28 @@
           <w:numId w:val="2"/>
         </w:numPr>
         <w:rPr>
-          <w:sz w:val="28"/>
-          <w:szCs w:val="28"/>
-          <w:lang w:val="en-US"/>
-        </w:rPr>
-      </w:pPr>
-      <w:r>
-        <w:rPr>
-          <w:sz w:val="28"/>
-          <w:szCs w:val="28"/>
-          <w:lang w:val="en-US"/>
-        </w:rPr>
-        <w:t>Loot crates</w:t>
+          <w:b/>
+          <w:sz w:val="28"/>
+          <w:szCs w:val="28"/>
+          <w:lang w:val="en-US"/>
+        </w:rPr>
+      </w:pPr>
+      <w:r>
+        <w:rPr>
+          <w:b/>
+          <w:sz w:val="28"/>
+          <w:szCs w:val="28"/>
+          <w:lang w:val="en-US"/>
+        </w:rPr>
+        <w:t xml:space="preserve">Take </w:t>
+      </w:r>
+      <w:r>
+        <w:rPr>
+          <w:sz w:val="28"/>
+          <w:szCs w:val="28"/>
+          <w:lang w:val="en-US"/>
+        </w:rPr>
+        <w:t>the object (which transfer the item from the crate to the inventory of the player, if the space is available)</w:t>
       </w:r>
     </w:p>
     <w:p>
@@ -905,26 +1538,36 @@
           <w:numId w:val="2"/>
         </w:numPr>
         <w:rPr>
-          <w:sz w:val="28"/>
-          <w:szCs w:val="28"/>
-          <w:lang w:val="en-US"/>
-        </w:rPr>
-      </w:pPr>
-      <w:r>
-        <w:rPr>
-          <w:sz w:val="28"/>
-          <w:szCs w:val="28"/>
-          <w:lang w:val="en-US"/>
-        </w:rPr>
-        <w:t xml:space="preserve">Neutral </w:t>
-      </w:r>
-      <w:r>
-        <w:rPr>
-          <w:sz w:val="28"/>
-          <w:szCs w:val="28"/>
-          <w:lang w:val="en-US"/>
-        </w:rPr>
-        <w:t>NPC</w:t>
+          <w:b/>
+          <w:sz w:val="28"/>
+          <w:szCs w:val="28"/>
+          <w:lang w:val="en-US"/>
+        </w:rPr>
+      </w:pPr>
+      <w:r>
+        <w:rPr>
+          <w:sz w:val="28"/>
+          <w:szCs w:val="28"/>
+          <w:lang w:val="en-US"/>
+        </w:rPr>
+        <w:t xml:space="preserve">See </w:t>
+      </w:r>
+      <w:r>
+        <w:rPr>
+          <w:b/>
+          <w:sz w:val="28"/>
+          <w:szCs w:val="28"/>
+          <w:lang w:val="en-US"/>
+        </w:rPr>
+        <w:t>next object</w:t>
+      </w:r>
+      <w:r>
+        <w:rPr>
+          <w:sz w:val="28"/>
+          <w:szCs w:val="28"/>
+          <w:lang w:val="en-US"/>
+        </w:rPr>
+        <w:t xml:space="preserve"> on the loot crate</w:t>
       </w:r>
     </w:p>
     <w:p>
@@ -935,26 +1578,36 @@
           <w:numId w:val="2"/>
         </w:numPr>
         <w:rPr>
-          <w:sz w:val="28"/>
-          <w:szCs w:val="28"/>
-          <w:lang w:val="en-US"/>
-        </w:rPr>
-      </w:pPr>
-      <w:r>
-        <w:rPr>
-          <w:sz w:val="28"/>
-          <w:szCs w:val="28"/>
-          <w:lang w:val="en-US"/>
-        </w:rPr>
-        <w:t xml:space="preserve">Red </w:t>
-      </w:r>
-      <w:r>
-        <w:rPr>
-          <w:sz w:val="28"/>
-          <w:szCs w:val="28"/>
-          <w:lang w:val="en-US"/>
-        </w:rPr>
-        <w:t>NPC</w:t>
+          <w:b/>
+          <w:sz w:val="28"/>
+          <w:szCs w:val="28"/>
+          <w:lang w:val="en-US"/>
+        </w:rPr>
+      </w:pPr>
+      <w:r>
+        <w:rPr>
+          <w:sz w:val="28"/>
+          <w:szCs w:val="28"/>
+          <w:lang w:val="en-US"/>
+        </w:rPr>
+        <w:t xml:space="preserve">See </w:t>
+      </w:r>
+      <w:r>
+        <w:rPr>
+          <w:b/>
+          <w:sz w:val="28"/>
+          <w:szCs w:val="28"/>
+          <w:lang w:val="en-US"/>
+        </w:rPr>
+        <w:t xml:space="preserve">previous object </w:t>
+      </w:r>
+      <w:r>
+        <w:rPr>
+          <w:sz w:val="28"/>
+          <w:szCs w:val="28"/>
+          <w:lang w:val="en-US"/>
+        </w:rPr>
+        <w:t>on the loot crate</w:t>
       </w:r>
     </w:p>
     <w:p>
@@ -972,98 +1625,225 @@
       </w:pPr>
       <w:r>
         <w:rPr>
-          <w:sz w:val="28"/>
-          <w:szCs w:val="28"/>
-          <w:lang w:val="en-US"/>
-        </w:rPr>
-        <w:t xml:space="preserve">Blue </w:t>
-      </w:r>
-      <w:r>
-        <w:rPr>
-          <w:sz w:val="28"/>
-          <w:szCs w:val="28"/>
-          <w:lang w:val="en-US"/>
-        </w:rPr>
-        <w:t>NPC</w:t>
-      </w:r>
-    </w:p>
-    <w:p>
-      <w:pPr>
-        <w:rPr>
-          <w:sz w:val="28"/>
-          <w:szCs w:val="28"/>
-          <w:lang w:val="en-US"/>
-        </w:rPr>
-      </w:pPr>
-    </w:p>
-    <w:p>
-      <w:pPr>
-        <w:ind w:left="360"/>
-        <w:rPr>
-          <w:b/>
-          <w:sz w:val="28"/>
-          <w:szCs w:val="28"/>
-          <w:lang w:val="en-US"/>
-        </w:rPr>
-      </w:pPr>
-      <w:r>
-        <w:rPr>
-          <w:b/>
-          <w:sz w:val="28"/>
-          <w:szCs w:val="28"/>
-          <w:lang w:val="en-US"/>
-        </w:rPr>
-        <w:t>Loot crate:</w:t>
-      </w:r>
-    </w:p>
-    <w:p>
-      <w:pPr>
-        <w:ind w:left="360"/>
-        <w:rPr>
-          <w:sz w:val="28"/>
-          <w:szCs w:val="28"/>
-          <w:lang w:val="en-US"/>
-        </w:rPr>
-      </w:pPr>
-      <w:r>
-        <w:rPr>
-          <w:sz w:val="28"/>
-          <w:szCs w:val="28"/>
-          <w:lang w:val="en-US"/>
-        </w:rPr>
-        <w:t xml:space="preserve">A loot crate is a box which contain a random number of items. Theses </w:t>
-      </w:r>
-      <w:r>
-        <w:rPr>
-          <w:sz w:val="28"/>
-          <w:szCs w:val="28"/>
-          <w:lang w:val="en-US"/>
-        </w:rPr>
-        <w:t>Items have some properties, based on the quality of the object, and the level of the player.</w:t>
-      </w:r>
-      <w:r>
-        <w:rPr>
-          <w:sz w:val="28"/>
-          <w:szCs w:val="28"/>
-          <w:lang w:val="en-US"/>
-        </w:rPr>
-        <w:t xml:space="preserve"> The player can choose to “loot” the crate, and then see each item individually (Name and stats will be displayed</w:t>
-      </w:r>
-      <w:r>
-        <w:rPr>
-          <w:sz w:val="28"/>
-          <w:szCs w:val="28"/>
-          <w:lang w:val="en-US"/>
-        </w:rPr>
-        <w:t>, see Item section</w:t>
-      </w:r>
-      <w:r>
-        <w:rPr>
-          <w:sz w:val="28"/>
-          <w:szCs w:val="28"/>
-          <w:lang w:val="en-US"/>
-        </w:rPr>
-        <w:t>). When an item is displayed individually, the player can do 4 actions:</w:t>
+          <w:b/>
+          <w:sz w:val="28"/>
+          <w:szCs w:val="28"/>
+          <w:lang w:val="en-US"/>
+        </w:rPr>
+        <w:t xml:space="preserve">Leave </w:t>
+      </w:r>
+      <w:r>
+        <w:rPr>
+          <w:sz w:val="28"/>
+          <w:szCs w:val="28"/>
+          <w:lang w:val="en-US"/>
+        </w:rPr>
+        <w:t>the loot crate (which take back the player into the room)</w:t>
+      </w:r>
+    </w:p>
+    <w:p>
+      <w:pPr>
+        <w:ind w:left="1416"/>
+        <w:rPr>
+          <w:sz w:val="28"/>
+          <w:szCs w:val="28"/>
+          <w:lang w:val="en-US"/>
+        </w:rPr>
+      </w:pPr>
+      <w:r>
+        <w:rPr>
+          <w:sz w:val="28"/>
+          <w:szCs w:val="28"/>
+          <w:lang w:val="en-US"/>
+        </w:rPr>
+        <w:t>If the player chooses to take every object, the player will automatically “leave” the crate.</w:t>
+      </w:r>
+    </w:p>
+    <w:p>
+      <w:pPr>
+        <w:rPr>
+          <w:b/>
+          <w:sz w:val="28"/>
+          <w:szCs w:val="28"/>
+          <w:lang w:val="en-US"/>
+        </w:rPr>
+      </w:pPr>
+    </w:p>
+    <w:p>
+      <w:pPr>
+        <w:rPr>
+          <w:i/>
+          <w:sz w:val="28"/>
+          <w:szCs w:val="28"/>
+          <w:lang w:val="en-US"/>
+        </w:rPr>
+      </w:pPr>
+      <w:r>
+        <w:rPr>
+          <w:b/>
+          <w:sz w:val="28"/>
+          <w:szCs w:val="28"/>
+          <w:lang w:val="en-US"/>
+        </w:rPr>
+        <w:tab/>
+      </w:r>
+      <w:r>
+        <w:rPr>
+          <w:b/>
+          <w:sz w:val="28"/>
+          <w:szCs w:val="28"/>
+          <w:lang w:val="en-US"/>
+        </w:rPr>
+        <w:tab/>
+      </w:r>
+      <w:r>
+        <w:rPr>
+          <w:i/>
+          <w:sz w:val="28"/>
+          <w:szCs w:val="28"/>
+          <w:lang w:val="en-US"/>
+        </w:rPr>
+        <w:t>Inventory:</w:t>
+      </w:r>
+    </w:p>
+    <w:p>
+      <w:pPr>
+        <w:ind w:left="1416"/>
+        <w:rPr>
+          <w:sz w:val="28"/>
+          <w:szCs w:val="28"/>
+          <w:lang w:val="en-US"/>
+        </w:rPr>
+      </w:pPr>
+      <w:r>
+        <w:rPr>
+          <w:sz w:val="28"/>
+          <w:szCs w:val="28"/>
+          <w:lang w:val="en-US"/>
+        </w:rPr>
+        <w:t xml:space="preserve">The inventory is an abstract entity that is handled by any character. It can handle a certain number of items, depending on </w:t>
+      </w:r>
+      <w:r>
+        <w:rPr>
+          <w:sz w:val="28"/>
+          <w:szCs w:val="28"/>
+          <w:lang w:val="en-US"/>
+        </w:rPr>
+        <w:t>the</w:t>
+      </w:r>
+      <w:r>
+        <w:rPr>
+          <w:sz w:val="28"/>
+          <w:szCs w:val="28"/>
+          <w:lang w:val="en-US"/>
+        </w:rPr>
+        <w:t xml:space="preserve"> size</w:t>
+      </w:r>
+      <w:r>
+        <w:rPr>
+          <w:sz w:val="28"/>
+          <w:szCs w:val="28"/>
+          <w:lang w:val="en-US"/>
+        </w:rPr>
+        <w:t xml:space="preserve"> of the inventory and the place taken by the objects</w:t>
+      </w:r>
+      <w:r>
+        <w:rPr>
+          <w:sz w:val="28"/>
+          <w:szCs w:val="28"/>
+          <w:lang w:val="en-US"/>
+        </w:rPr>
+        <w:t>.</w:t>
+      </w:r>
+    </w:p>
+    <w:p>
+      <w:pPr>
+        <w:rPr>
+          <w:b/>
+          <w:sz w:val="28"/>
+          <w:szCs w:val="28"/>
+          <w:lang w:val="en-US"/>
+        </w:rPr>
+      </w:pPr>
+      <w:r>
+        <w:rPr>
+          <w:b/>
+          <w:sz w:val="28"/>
+          <w:szCs w:val="28"/>
+          <w:lang w:val="en-US"/>
+        </w:rPr>
+        <w:tab/>
+      </w:r>
+      <w:r>
+        <w:rPr>
+          <w:b/>
+          <w:sz w:val="28"/>
+          <w:szCs w:val="28"/>
+          <w:lang w:val="en-US"/>
+        </w:rPr>
+        <w:tab/>
+      </w:r>
+    </w:p>
+    <w:p>
+      <w:pPr>
+        <w:rPr>
+          <w:b/>
+          <w:sz w:val="32"/>
+          <w:szCs w:val="32"/>
+          <w:lang w:val="en-US"/>
+        </w:rPr>
+      </w:pPr>
+      <w:r>
+        <w:rPr>
+          <w:b/>
+          <w:sz w:val="32"/>
+          <w:szCs w:val="32"/>
+          <w:lang w:val="en-US"/>
+        </w:rPr>
+        <w:t>Rooms-Generator:</w:t>
+      </w:r>
+    </w:p>
+    <w:p>
+      <w:pPr>
+        <w:rPr>
+          <w:sz w:val="28"/>
+          <w:szCs w:val="28"/>
+          <w:lang w:val="en-US"/>
+        </w:rPr>
+      </w:pPr>
+      <w:r>
+        <w:rPr>
+          <w:sz w:val="28"/>
+          <w:szCs w:val="28"/>
+          <w:lang w:val="en-US"/>
+        </w:rPr>
+        <w:t xml:space="preserve">Excepted the first room, where the player will spawn, every room will be randomly generated. </w:t>
+      </w:r>
+    </w:p>
+    <w:p>
+      <w:pPr>
+        <w:rPr>
+          <w:sz w:val="28"/>
+          <w:szCs w:val="28"/>
+          <w:lang w:val="en-US"/>
+        </w:rPr>
+      </w:pPr>
+    </w:p>
+    <w:p>
+      <w:pPr>
+        <w:rPr>
+          <w:sz w:val="28"/>
+          <w:szCs w:val="28"/>
+          <w:lang w:val="en-US"/>
+        </w:rPr>
+      </w:pPr>
+      <w:r>
+        <w:rPr>
+          <w:sz w:val="28"/>
+          <w:szCs w:val="28"/>
+          <w:lang w:val="en-US"/>
+        </w:rPr>
+        <w:t>Every room can be populated with the following entity:</w:t>
       </w:r>
     </w:p>
     <w:p>
@@ -1074,36 +1854,26 @@
           <w:numId w:val="2"/>
         </w:numPr>
         <w:rPr>
-          <w:b/>
-          <w:sz w:val="28"/>
-          <w:szCs w:val="28"/>
-          <w:lang w:val="en-US"/>
-        </w:rPr>
-      </w:pPr>
-      <w:r>
-        <w:rPr>
-          <w:b/>
-          <w:sz w:val="28"/>
-          <w:szCs w:val="28"/>
-          <w:lang w:val="en-US"/>
-        </w:rPr>
-        <w:t xml:space="preserve">Take </w:t>
-      </w:r>
-      <w:r>
-        <w:rPr>
-          <w:sz w:val="28"/>
-          <w:szCs w:val="28"/>
-          <w:lang w:val="en-US"/>
-        </w:rPr>
-        <w:t>the object</w:t>
-      </w:r>
-      <w:r>
-        <w:rPr>
-          <w:sz w:val="28"/>
-          <w:szCs w:val="28"/>
-          <w:lang w:val="en-US"/>
-        </w:rPr>
-        <w:t xml:space="preserve"> (which transfer the item from the crate to the inventory of the player, if the space is available)</w:t>
+          <w:sz w:val="28"/>
+          <w:szCs w:val="28"/>
+          <w:lang w:val="en-US"/>
+        </w:rPr>
+      </w:pPr>
+      <w:r>
+        <w:rPr>
+          <w:sz w:val="28"/>
+          <w:szCs w:val="28"/>
+          <w:lang w:val="en-US"/>
+        </w:rPr>
+        <w:t>Loot crates</w:t>
+      </w:r>
+      <w:r>
+        <w:rPr>
+          <w:sz w:val="28"/>
+          <w:szCs w:val="28"/>
+          <w:lang w:val="en-US"/>
+        </w:rPr>
+        <w:t xml:space="preserve"> </w:t>
       </w:r>
     </w:p>
     <w:p>
@@ -1114,36 +1884,34 @@
           <w:numId w:val="2"/>
         </w:numPr>
         <w:rPr>
-          <w:b/>
-          <w:sz w:val="28"/>
-          <w:szCs w:val="28"/>
-          <w:lang w:val="en-US"/>
-        </w:rPr>
-      </w:pPr>
-      <w:r>
-        <w:rPr>
-          <w:sz w:val="28"/>
-          <w:szCs w:val="28"/>
-          <w:lang w:val="en-US"/>
-        </w:rPr>
-        <w:t xml:space="preserve">See </w:t>
-      </w:r>
-      <w:r>
-        <w:rPr>
-          <w:b/>
-          <w:sz w:val="28"/>
-          <w:szCs w:val="28"/>
-          <w:lang w:val="en-US"/>
-        </w:rPr>
-        <w:t>next object</w:t>
-      </w:r>
-      <w:r>
-        <w:rPr>
-          <w:sz w:val="28"/>
-          <w:szCs w:val="28"/>
-          <w:lang w:val="en-US"/>
-        </w:rPr>
-        <w:t xml:space="preserve"> on the loot crate</w:t>
+          <w:sz w:val="28"/>
+          <w:szCs w:val="28"/>
+          <w:lang w:val="en-US"/>
+        </w:rPr>
+      </w:pPr>
+      <w:r>
+        <w:rPr>
+          <w:sz w:val="28"/>
+          <w:szCs w:val="28"/>
+          <w:lang w:val="en-US"/>
+        </w:rPr>
+        <w:t xml:space="preserve">Neutral </w:t>
+      </w:r>
+      <w:r>
+        <w:rPr>
+          <w:sz w:val="28"/>
+          <w:szCs w:val="28"/>
+          <w:lang w:val="en-US"/>
+        </w:rPr>
+        <w:t>NPC</w:t>
+      </w:r>
+      <w:r>
+        <w:rPr>
+          <w:sz w:val="28"/>
+          <w:szCs w:val="28"/>
+          <w:lang w:val="en-US"/>
+        </w:rPr>
+        <w:t xml:space="preserve"> </w:t>
       </w:r>
     </w:p>
     <w:p>
@@ -1154,36 +1922,34 @@
           <w:numId w:val="2"/>
         </w:numPr>
         <w:rPr>
-          <w:b/>
-          <w:sz w:val="28"/>
-          <w:szCs w:val="28"/>
-          <w:lang w:val="en-US"/>
-        </w:rPr>
-      </w:pPr>
-      <w:r>
-        <w:rPr>
-          <w:sz w:val="28"/>
-          <w:szCs w:val="28"/>
-          <w:lang w:val="en-US"/>
-        </w:rPr>
-        <w:t xml:space="preserve">See </w:t>
-      </w:r>
-      <w:r>
-        <w:rPr>
-          <w:b/>
-          <w:sz w:val="28"/>
-          <w:szCs w:val="28"/>
-          <w:lang w:val="en-US"/>
-        </w:rPr>
-        <w:t xml:space="preserve">previous object </w:t>
-      </w:r>
-      <w:r>
-        <w:rPr>
-          <w:sz w:val="28"/>
-          <w:szCs w:val="28"/>
-          <w:lang w:val="en-US"/>
-        </w:rPr>
-        <w:t>on the loot crate</w:t>
+          <w:sz w:val="28"/>
+          <w:szCs w:val="28"/>
+          <w:lang w:val="en-US"/>
+        </w:rPr>
+      </w:pPr>
+      <w:r>
+        <w:rPr>
+          <w:sz w:val="28"/>
+          <w:szCs w:val="28"/>
+          <w:lang w:val="en-US"/>
+        </w:rPr>
+        <w:t xml:space="preserve">Red </w:t>
+      </w:r>
+      <w:r>
+        <w:rPr>
+          <w:sz w:val="28"/>
+          <w:szCs w:val="28"/>
+          <w:lang w:val="en-US"/>
+        </w:rPr>
+        <w:t>NPC</w:t>
+      </w:r>
+      <w:r>
+        <w:rPr>
+          <w:sz w:val="28"/>
+          <w:szCs w:val="28"/>
+          <w:lang w:val="en-US"/>
+        </w:rPr>
+        <w:t xml:space="preserve"> </w:t>
       </w:r>
     </w:p>
     <w:p>
@@ -1201,436 +1967,23 @@
       </w:pPr>
       <w:r>
         <w:rPr>
-          <w:b/>
-          <w:sz w:val="28"/>
-          <w:szCs w:val="28"/>
-          <w:lang w:val="en-US"/>
-        </w:rPr>
-        <w:t xml:space="preserve">Leave </w:t>
-      </w:r>
-      <w:r>
-        <w:rPr>
-          <w:sz w:val="28"/>
-          <w:szCs w:val="28"/>
-          <w:lang w:val="en-US"/>
-        </w:rPr>
-        <w:t>the loot crate</w:t>
-      </w:r>
-      <w:r>
-        <w:rPr>
-          <w:sz w:val="28"/>
-          <w:szCs w:val="28"/>
-          <w:lang w:val="en-US"/>
-        </w:rPr>
-        <w:t xml:space="preserve"> (which take back the player into the room)</w:t>
-      </w:r>
-    </w:p>
-    <w:p>
-      <w:pPr>
-        <w:ind w:left="360"/>
-        <w:rPr>
-          <w:sz w:val="28"/>
-          <w:szCs w:val="28"/>
-          <w:lang w:val="en-US"/>
-        </w:rPr>
-      </w:pPr>
-      <w:r>
-        <w:rPr>
-          <w:sz w:val="28"/>
-          <w:szCs w:val="28"/>
-          <w:lang w:val="en-US"/>
-        </w:rPr>
-        <w:t xml:space="preserve">If the player </w:t>
-      </w:r>
-      <w:r>
-        <w:rPr>
-          <w:sz w:val="28"/>
-          <w:szCs w:val="28"/>
-          <w:lang w:val="en-US"/>
-        </w:rPr>
-        <w:t>chooses</w:t>
-      </w:r>
-      <w:r>
-        <w:rPr>
-          <w:sz w:val="28"/>
-          <w:szCs w:val="28"/>
-          <w:lang w:val="en-US"/>
-        </w:rPr>
-        <w:t xml:space="preserve"> to take every </w:t>
-      </w:r>
-      <w:r>
-        <w:rPr>
-          <w:sz w:val="28"/>
-          <w:szCs w:val="28"/>
-          <w:lang w:val="en-US"/>
-        </w:rPr>
-        <w:t>object</w:t>
-      </w:r>
-      <w:r>
-        <w:rPr>
-          <w:sz w:val="28"/>
-          <w:szCs w:val="28"/>
-          <w:lang w:val="en-US"/>
-        </w:rPr>
-        <w:t xml:space="preserve">, </w:t>
-      </w:r>
-      <w:r>
-        <w:rPr>
-          <w:sz w:val="28"/>
-          <w:szCs w:val="28"/>
-          <w:lang w:val="en-US"/>
-        </w:rPr>
-        <w:t>the player will automatically “leave” the crate.</w:t>
-      </w:r>
-    </w:p>
-    <w:p>
-      <w:pPr>
-        <w:ind w:left="360"/>
-        <w:rPr>
-          <w:b/>
-          <w:sz w:val="28"/>
-          <w:szCs w:val="28"/>
-          <w:lang w:val="en-US"/>
-        </w:rPr>
-      </w:pPr>
-    </w:p>
-    <w:p>
-      <w:pPr>
-        <w:ind w:left="360"/>
-        <w:rPr>
-          <w:sz w:val="28"/>
-          <w:szCs w:val="28"/>
-          <w:lang w:val="en-US"/>
-        </w:rPr>
-      </w:pPr>
-      <w:r>
-        <w:rPr>
-          <w:b/>
-          <w:sz w:val="28"/>
-          <w:szCs w:val="28"/>
-          <w:lang w:val="en-US"/>
-        </w:rPr>
-        <w:t xml:space="preserve">Neutral </w:t>
-      </w:r>
-      <w:r>
-        <w:rPr>
-          <w:b/>
+          <w:sz w:val="28"/>
+          <w:szCs w:val="28"/>
+          <w:lang w:val="en-US"/>
+        </w:rPr>
+        <w:t xml:space="preserve">Blue </w:t>
+      </w:r>
+      <w:r>
+        <w:rPr>
           <w:sz w:val="28"/>
           <w:szCs w:val="28"/>
           <w:lang w:val="en-US"/>
         </w:rPr>
         <w:t>NPC</w:t>
       </w:r>
-      <w:r>
-        <w:rPr>
-          <w:b/>
-          <w:sz w:val="28"/>
-          <w:szCs w:val="28"/>
-          <w:lang w:val="en-US"/>
-        </w:rPr>
-        <w:t>:</w:t>
-      </w:r>
-    </w:p>
-    <w:p>
-      <w:pPr>
-        <w:ind w:left="360"/>
-        <w:rPr>
-          <w:sz w:val="28"/>
-          <w:szCs w:val="28"/>
-          <w:lang w:val="en-US"/>
-        </w:rPr>
-      </w:pPr>
-      <w:r>
-        <w:rPr>
-          <w:sz w:val="28"/>
-          <w:szCs w:val="28"/>
-          <w:lang w:val="en-US"/>
-        </w:rPr>
-        <w:t xml:space="preserve">A neutral </w:t>
-      </w:r>
-      <w:r>
-        <w:rPr>
-          <w:sz w:val="28"/>
-          <w:szCs w:val="28"/>
-          <w:lang w:val="en-US"/>
-        </w:rPr>
-        <w:t>NPC, or</w:t>
-      </w:r>
-      <w:r>
-        <w:rPr>
-          <w:sz w:val="28"/>
-          <w:szCs w:val="28"/>
-          <w:lang w:val="en-US"/>
-        </w:rPr>
-        <w:t xml:space="preserve"> </w:t>
-      </w:r>
-      <w:r>
-        <w:rPr>
-          <w:sz w:val="28"/>
-          <w:szCs w:val="28"/>
-          <w:lang w:val="en-US"/>
-        </w:rPr>
-        <w:t xml:space="preserve">civilian, is a character </w:t>
-      </w:r>
-      <w:r>
-        <w:rPr>
-          <w:sz w:val="28"/>
-          <w:szCs w:val="28"/>
-          <w:lang w:val="en-US"/>
-        </w:rPr>
-        <w:t>who</w:t>
-      </w:r>
-      <w:r>
-        <w:rPr>
-          <w:sz w:val="28"/>
-          <w:szCs w:val="28"/>
-          <w:lang w:val="en-US"/>
-        </w:rPr>
-        <w:t xml:space="preserve"> doesn’t belong to a </w:t>
-      </w:r>
-      <w:r>
-        <w:rPr>
-          <w:sz w:val="28"/>
-          <w:szCs w:val="28"/>
-          <w:lang w:val="en-US"/>
-        </w:rPr>
-        <w:t>faction</w:t>
-      </w:r>
-      <w:r>
-        <w:rPr>
-          <w:sz w:val="28"/>
-          <w:szCs w:val="28"/>
-          <w:lang w:val="en-US"/>
-        </w:rPr>
-        <w:t xml:space="preserve"> (Red or Blue). The character can be aggressive</w:t>
-      </w:r>
-      <w:r>
-        <w:rPr>
-          <w:sz w:val="28"/>
-          <w:szCs w:val="28"/>
-          <w:lang w:val="en-US"/>
-        </w:rPr>
-        <w:t>, neutral</w:t>
-      </w:r>
-      <w:r>
-        <w:rPr>
-          <w:sz w:val="28"/>
-          <w:szCs w:val="28"/>
-          <w:lang w:val="en-US"/>
-        </w:rPr>
-        <w:t xml:space="preserve"> or friendly with the </w:t>
-      </w:r>
-      <w:r>
-        <w:rPr>
-          <w:sz w:val="28"/>
-          <w:szCs w:val="28"/>
-          <w:lang w:val="en-US"/>
-        </w:rPr>
-        <w:lastRenderedPageBreak/>
-        <w:t>player</w:t>
-      </w:r>
-      <w:r>
-        <w:rPr>
-          <w:sz w:val="28"/>
-          <w:szCs w:val="28"/>
-          <w:lang w:val="en-US"/>
-        </w:rPr>
-        <w:t xml:space="preserve">, depending on some variables (Appearance score, faction belonging, </w:t>
-      </w:r>
-      <w:r>
-        <w:rPr>
-          <w:sz w:val="28"/>
-          <w:szCs w:val="28"/>
-          <w:lang w:val="en-US"/>
-        </w:rPr>
-        <w:t xml:space="preserve">the place where the encounter occurs, </w:t>
-      </w:r>
-      <w:r>
-        <w:rPr>
-          <w:sz w:val="28"/>
-          <w:szCs w:val="28"/>
-          <w:lang w:val="en-US"/>
-        </w:rPr>
-        <w:t xml:space="preserve">courage, </w:t>
-      </w:r>
-      <w:r>
-        <w:rPr>
-          <w:sz w:val="28"/>
-          <w:szCs w:val="28"/>
-          <w:lang w:val="en-US"/>
-        </w:rPr>
-        <w:t>etc.).</w:t>
-      </w:r>
-    </w:p>
-    <w:p>
-      <w:pPr>
-        <w:ind w:left="360"/>
-        <w:rPr>
-          <w:b/>
-          <w:sz w:val="28"/>
-          <w:szCs w:val="28"/>
-          <w:lang w:val="en-US"/>
-        </w:rPr>
-      </w:pPr>
-    </w:p>
-    <w:p>
-      <w:pPr>
-        <w:ind w:left="360"/>
-        <w:rPr>
-          <w:b/>
-          <w:sz w:val="28"/>
-          <w:szCs w:val="28"/>
-          <w:lang w:val="en-US"/>
-        </w:rPr>
-      </w:pPr>
-    </w:p>
-    <w:p>
-      <w:pPr>
-        <w:ind w:left="360"/>
-        <w:rPr>
-          <w:b/>
-          <w:sz w:val="28"/>
-          <w:szCs w:val="28"/>
-          <w:lang w:val="en-US"/>
-        </w:rPr>
-      </w:pPr>
-      <w:r>
-        <w:rPr>
-          <w:b/>
-          <w:sz w:val="28"/>
-          <w:szCs w:val="28"/>
-          <w:lang w:val="en-US"/>
-        </w:rPr>
-        <w:t xml:space="preserve">Red </w:t>
-      </w:r>
-      <w:r>
-        <w:rPr>
-          <w:b/>
-          <w:sz w:val="28"/>
-          <w:szCs w:val="28"/>
-          <w:lang w:val="en-US"/>
-        </w:rPr>
-        <w:t>NPC</w:t>
-      </w:r>
-      <w:r>
-        <w:rPr>
-          <w:b/>
-          <w:sz w:val="28"/>
-          <w:szCs w:val="28"/>
-          <w:lang w:val="en-US"/>
-        </w:rPr>
-        <w:t>:</w:t>
-      </w:r>
-    </w:p>
-    <w:p>
-      <w:pPr>
-        <w:ind w:left="360"/>
-        <w:rPr>
-          <w:sz w:val="28"/>
-          <w:szCs w:val="28"/>
-          <w:lang w:val="en-US"/>
-        </w:rPr>
-      </w:pPr>
-      <w:r>
-        <w:rPr>
-          <w:sz w:val="28"/>
-          <w:szCs w:val="28"/>
-          <w:lang w:val="en-US"/>
-        </w:rPr>
-        <w:t xml:space="preserve">A red NPC is a character who belong to the red faction. He will be automatically aggressive </w:t>
-      </w:r>
-      <w:bookmarkStart w:id="0" w:name="_GoBack"/>
-      <w:r>
-        <w:rPr>
-          <w:sz w:val="28"/>
-          <w:szCs w:val="28"/>
-          <w:lang w:val="en-US"/>
-        </w:rPr>
-        <w:t xml:space="preserve">against </w:t>
-      </w:r>
-      <w:bookmarkEnd w:id="0"/>
-      <w:r>
-        <w:rPr>
-          <w:sz w:val="28"/>
-          <w:szCs w:val="28"/>
-          <w:lang w:val="en-US"/>
-        </w:rPr>
-        <w:t xml:space="preserve">anyone who is part </w:t>
-      </w:r>
-      <w:r>
-        <w:rPr>
-          <w:sz w:val="28"/>
-          <w:szCs w:val="28"/>
-          <w:lang w:val="en-US"/>
-        </w:rPr>
-        <w:t>of the blue faction (doesn’t mean that he will try to kill him / them</w:t>
-      </w:r>
-      <w:r>
-        <w:rPr>
-          <w:sz w:val="28"/>
-          <w:szCs w:val="28"/>
-          <w:lang w:val="en-US"/>
-        </w:rPr>
-        <w:t>, depending on some variables</w:t>
-      </w:r>
-      <w:r>
-        <w:rPr>
-          <w:sz w:val="28"/>
-          <w:szCs w:val="28"/>
-          <w:lang w:val="en-US"/>
-        </w:rPr>
-        <w:t>).</w:t>
-      </w:r>
-      <w:r>
-        <w:rPr>
-          <w:sz w:val="28"/>
-          <w:szCs w:val="28"/>
-          <w:lang w:val="en-US"/>
-        </w:rPr>
-        <w:t xml:space="preserve"> He can be Friendly / aggressive / neutral (most probable), depending one some variables. He will be most of the time Friendly with another red, but in rare cases be neutral or in even rarer cases aggressive against him, depending on some variables.</w:t>
-      </w:r>
-    </w:p>
-    <w:p>
-      <w:pPr>
-        <w:ind w:left="360"/>
-        <w:rPr>
-          <w:b/>
-          <w:sz w:val="28"/>
-          <w:szCs w:val="28"/>
-          <w:lang w:val="en-US"/>
-        </w:rPr>
-      </w:pPr>
-      <w:r>
-        <w:rPr>
-          <w:b/>
-          <w:sz w:val="28"/>
-          <w:szCs w:val="28"/>
-          <w:lang w:val="en-US"/>
-        </w:rPr>
-        <w:t xml:space="preserve">Blue </w:t>
-      </w:r>
-      <w:r>
-        <w:rPr>
-          <w:b/>
-          <w:sz w:val="28"/>
-          <w:szCs w:val="28"/>
-          <w:lang w:val="en-US"/>
-        </w:rPr>
-        <w:t>NPC</w:t>
-      </w:r>
-      <w:r>
-        <w:rPr>
-          <w:b/>
-          <w:sz w:val="28"/>
-          <w:szCs w:val="28"/>
-          <w:lang w:val="en-US"/>
-        </w:rPr>
-        <w:t>:</w:t>
-      </w:r>
-    </w:p>
-    <w:p>
-      <w:pPr>
-        <w:ind w:left="360"/>
+    </w:p>
+    <w:p>
+      <w:pPr>
         <w:rPr>
           <w:sz w:val="28"/>
           <w:szCs w:val="28"/>
@@ -1660,7 +2013,7 @@
         <w:pStyle w:val="Paragraphedeliste"/>
         <w:numPr>
           <w:ilvl w:val="0"/>
-          <w:numId w:val="1"/>
+          <w:numId w:val="2"/>
         </w:numPr>
         <w:rPr>
           <w:sz w:val="28"/>
@@ -1690,7 +2043,7 @@
         <w:pStyle w:val="Paragraphedeliste"/>
         <w:numPr>
           <w:ilvl w:val="0"/>
-          <w:numId w:val="1"/>
+          <w:numId w:val="2"/>
         </w:numPr>
         <w:rPr>
           <w:sz w:val="28"/>
@@ -1704,7 +2057,15 @@
           <w:szCs w:val="28"/>
           <w:lang w:val="en-US"/>
         </w:rPr>
-        <w:t>Neutral Shop</w:t>
+        <w:t>N</w:t>
+      </w:r>
+      <w:r>
+        <w:rPr>
+          <w:sz w:val="28"/>
+          <w:szCs w:val="28"/>
+          <w:lang w:val="en-US"/>
+        </w:rPr>
+        <w:t>eutral Shop</w:t>
       </w:r>
     </w:p>
     <w:p>
@@ -1712,7 +2073,7 @@
         <w:pStyle w:val="Paragraphedeliste"/>
         <w:numPr>
           <w:ilvl w:val="0"/>
-          <w:numId w:val="1"/>
+          <w:numId w:val="2"/>
         </w:numPr>
         <w:rPr>
           <w:sz w:val="28"/>
@@ -1734,7 +2095,7 @@
         <w:pStyle w:val="Paragraphedeliste"/>
         <w:numPr>
           <w:ilvl w:val="0"/>
-          <w:numId w:val="1"/>
+          <w:numId w:val="2"/>
         </w:numPr>
         <w:rPr>
           <w:sz w:val="28"/>
@@ -1756,7 +2117,7 @@
         <w:pStyle w:val="Paragraphedeliste"/>
         <w:numPr>
           <w:ilvl w:val="0"/>
-          <w:numId w:val="1"/>
+          <w:numId w:val="2"/>
         </w:numPr>
         <w:rPr>
           <w:sz w:val="28"/>
@@ -1770,29 +2131,42 @@
           <w:szCs w:val="28"/>
           <w:lang w:val="en-US"/>
         </w:rPr>
-        <w:t>Battle room</w:t>
-      </w:r>
-    </w:p>
-    <w:p>
-      <w:pPr>
-        <w:rPr>
-          <w:sz w:val="28"/>
-          <w:szCs w:val="28"/>
-          <w:lang w:val="en-US"/>
-        </w:rPr>
-      </w:pPr>
+        <w:lastRenderedPageBreak/>
+        <w:t>Battle roo</w:t>
+      </w:r>
+      <w:r>
+        <w:rPr>
+          <w:sz w:val="28"/>
+          <w:szCs w:val="28"/>
+          <w:lang w:val="en-US"/>
+        </w:rPr>
+        <w:t>m</w:t>
+      </w:r>
     </w:p>
     <w:p>
       <w:pPr>
         <w:ind w:left="360"/>
         <w:rPr>
-          <w:sz w:val="28"/>
-          <w:szCs w:val="28"/>
-          <w:lang w:val="en-US"/>
-        </w:rPr>
-      </w:pPr>
-      <w:r>
-        <w:rPr>
+          <w:b/>
+          <w:sz w:val="28"/>
+          <w:szCs w:val="28"/>
+          <w:lang w:val="en-US"/>
+        </w:rPr>
+      </w:pPr>
+    </w:p>
+    <w:p>
+      <w:pPr>
+        <w:ind w:left="360"/>
+        <w:rPr>
+          <w:b/>
+          <w:sz w:val="28"/>
+          <w:szCs w:val="28"/>
+          <w:lang w:val="en-US"/>
+        </w:rPr>
+      </w:pPr>
+      <w:r>
+        <w:rPr>
+          <w:b/>
           <w:sz w:val="28"/>
           <w:szCs w:val="28"/>
           <w:lang w:val="en-US"/>
@@ -1802,11 +2176,7 @@
     </w:p>
     <w:p>
       <w:pPr>
-        <w:pStyle w:val="Paragraphedeliste"/>
-        <w:numPr>
-          <w:ilvl w:val="1"/>
-          <w:numId w:val="1"/>
-        </w:numPr>
+        <w:ind w:left="360"/>
         <w:rPr>
           <w:sz w:val="28"/>
           <w:szCs w:val="28"/>
@@ -1821,6 +2191,665 @@
         </w:rPr>
         <w:t>A neutral room i</w:t>
       </w:r>
+      <w:r>
+        <w:rPr>
+          <w:sz w:val="28"/>
+          <w:szCs w:val="28"/>
+          <w:lang w:val="en-US"/>
+        </w:rPr>
+        <w:t xml:space="preserve">s a room where the player has the highest probability to encounter neutral or civilians. </w:t>
+      </w:r>
+    </w:p>
+    <w:p>
+      <w:pPr>
+        <w:ind w:left="360"/>
+        <w:rPr>
+          <w:sz w:val="28"/>
+          <w:szCs w:val="28"/>
+          <w:lang w:val="en-US"/>
+        </w:rPr>
+      </w:pPr>
+      <w:r>
+        <w:rPr>
+          <w:sz w:val="28"/>
+          <w:szCs w:val="28"/>
+          <w:lang w:val="en-US"/>
+        </w:rPr>
+        <w:t>It is also possible to encounter some small factions forces (but only from one side).</w:t>
+      </w:r>
+    </w:p>
+    <w:p>
+      <w:pPr>
+        <w:tabs>
+          <w:tab w:val="right" w:pos="9072"/>
+        </w:tabs>
+        <w:ind w:left="360"/>
+        <w:rPr>
+          <w:sz w:val="28"/>
+          <w:szCs w:val="28"/>
+          <w:lang w:val="en-US"/>
+        </w:rPr>
+      </w:pPr>
+      <w:r>
+        <w:rPr>
+          <w:sz w:val="28"/>
+          <w:szCs w:val="28"/>
+          <w:lang w:val="en-US"/>
+        </w:rPr>
+        <w:t xml:space="preserve">There is a small probability to find </w:t>
+      </w:r>
+      <w:r>
+        <w:rPr>
+          <w:sz w:val="28"/>
+          <w:szCs w:val="28"/>
+          <w:lang w:val="en-US"/>
+        </w:rPr>
+        <w:t>at least one</w:t>
+      </w:r>
+      <w:r>
+        <w:rPr>
+          <w:sz w:val="28"/>
+          <w:szCs w:val="28"/>
+          <w:lang w:val="en-US"/>
+        </w:rPr>
+        <w:t xml:space="preserve"> loot crate in this kind of room.</w:t>
+      </w:r>
+      <w:r>
+        <w:rPr>
+          <w:sz w:val="28"/>
+          <w:szCs w:val="28"/>
+          <w:lang w:val="en-US"/>
+        </w:rPr>
+        <w:tab/>
+      </w:r>
+    </w:p>
+    <w:p>
+      <w:pPr>
+        <w:tabs>
+          <w:tab w:val="right" w:pos="9072"/>
+        </w:tabs>
+        <w:ind w:left="360"/>
+        <w:rPr>
+          <w:sz w:val="28"/>
+          <w:szCs w:val="28"/>
+          <w:lang w:val="en-US"/>
+        </w:rPr>
+      </w:pPr>
+    </w:p>
+    <w:p>
+      <w:pPr>
+        <w:tabs>
+          <w:tab w:val="right" w:pos="9072"/>
+        </w:tabs>
+        <w:ind w:left="360"/>
+        <w:rPr>
+          <w:b/>
+          <w:sz w:val="28"/>
+          <w:szCs w:val="28"/>
+          <w:lang w:val="en-US"/>
+        </w:rPr>
+      </w:pPr>
+      <w:r>
+        <w:rPr>
+          <w:b/>
+          <w:sz w:val="28"/>
+          <w:szCs w:val="28"/>
+          <w:lang w:val="en-US"/>
+        </w:rPr>
+        <w:t>Neutral shop:</w:t>
+      </w:r>
+    </w:p>
+    <w:p>
+      <w:pPr>
+        <w:tabs>
+          <w:tab w:val="right" w:pos="9072"/>
+        </w:tabs>
+        <w:ind w:left="360"/>
+        <w:rPr>
+          <w:sz w:val="28"/>
+          <w:szCs w:val="28"/>
+          <w:lang w:val="en-US"/>
+        </w:rPr>
+      </w:pPr>
+      <w:r>
+        <w:rPr>
+          <w:sz w:val="28"/>
+          <w:szCs w:val="28"/>
+          <w:lang w:val="en-US"/>
+        </w:rPr>
+        <w:t>A neutral shop is a room where the player will find a civilian merchant, with who he will be able to trade (see economic &amp; trade for more precision).</w:t>
+      </w:r>
+    </w:p>
+    <w:p>
+      <w:pPr>
+        <w:tabs>
+          <w:tab w:val="right" w:pos="9072"/>
+        </w:tabs>
+        <w:ind w:left="360"/>
+        <w:rPr>
+          <w:sz w:val="28"/>
+          <w:szCs w:val="28"/>
+          <w:lang w:val="en-US"/>
+        </w:rPr>
+      </w:pPr>
+      <w:r>
+        <w:rPr>
+          <w:sz w:val="28"/>
+          <w:szCs w:val="28"/>
+          <w:lang w:val="en-US"/>
+        </w:rPr>
+        <w:t xml:space="preserve">The player can also find </w:t>
+      </w:r>
+      <w:r>
+        <w:rPr>
+          <w:sz w:val="28"/>
+          <w:szCs w:val="28"/>
+          <w:lang w:val="en-US"/>
+        </w:rPr>
+        <w:t>some civilian in this kind room.</w:t>
+      </w:r>
+    </w:p>
+    <w:p>
+      <w:pPr>
+        <w:tabs>
+          <w:tab w:val="right" w:pos="9072"/>
+        </w:tabs>
+        <w:ind w:left="360"/>
+        <w:rPr>
+          <w:sz w:val="28"/>
+          <w:szCs w:val="28"/>
+          <w:lang w:val="en-US"/>
+        </w:rPr>
+      </w:pPr>
+      <w:r>
+        <w:rPr>
+          <w:sz w:val="28"/>
+          <w:szCs w:val="28"/>
+          <w:lang w:val="en-US"/>
+        </w:rPr>
+        <w:t>There is a very small probability to encounter some small factions forces (but only from one side).</w:t>
+      </w:r>
+    </w:p>
+    <w:p>
+      <w:pPr>
+        <w:tabs>
+          <w:tab w:val="right" w:pos="9072"/>
+        </w:tabs>
+        <w:ind w:left="360"/>
+        <w:rPr>
+          <w:sz w:val="28"/>
+          <w:szCs w:val="28"/>
+          <w:lang w:val="en-US"/>
+        </w:rPr>
+      </w:pPr>
+      <w:r>
+        <w:rPr>
+          <w:sz w:val="28"/>
+          <w:szCs w:val="28"/>
+          <w:lang w:val="en-US"/>
+        </w:rPr>
+        <w:t>There is a high probability to find at least one loot crate in this kind of room, but the civilian merchant will systematically be the guard of th</w:t>
+      </w:r>
+      <w:r>
+        <w:rPr>
+          <w:sz w:val="28"/>
+          <w:szCs w:val="28"/>
+          <w:lang w:val="en-US"/>
+        </w:rPr>
+        <w:t>e</w:t>
+      </w:r>
+      <w:r>
+        <w:rPr>
+          <w:sz w:val="28"/>
+          <w:szCs w:val="28"/>
+          <w:lang w:val="en-US"/>
+        </w:rPr>
+        <w:t>s</w:t>
+      </w:r>
+      <w:r>
+        <w:rPr>
+          <w:sz w:val="28"/>
+          <w:szCs w:val="28"/>
+          <w:lang w:val="en-US"/>
+        </w:rPr>
+        <w:t>e</w:t>
+      </w:r>
+      <w:r>
+        <w:rPr>
+          <w:sz w:val="28"/>
+          <w:szCs w:val="28"/>
+          <w:lang w:val="en-US"/>
+        </w:rPr>
+        <w:t xml:space="preserve"> box</w:t>
+      </w:r>
+      <w:r>
+        <w:rPr>
+          <w:sz w:val="28"/>
+          <w:szCs w:val="28"/>
+          <w:lang w:val="en-US"/>
+        </w:rPr>
+        <w:t>es</w:t>
+      </w:r>
+      <w:r>
+        <w:rPr>
+          <w:sz w:val="28"/>
+          <w:szCs w:val="28"/>
+          <w:lang w:val="en-US"/>
+        </w:rPr>
+        <w:t>.</w:t>
+      </w:r>
+    </w:p>
+    <w:p>
+      <w:pPr>
+        <w:tabs>
+          <w:tab w:val="right" w:pos="9072"/>
+        </w:tabs>
+        <w:ind w:left="360"/>
+        <w:rPr>
+          <w:sz w:val="28"/>
+          <w:szCs w:val="28"/>
+          <w:lang w:val="en-US"/>
+        </w:rPr>
+      </w:pPr>
+    </w:p>
+    <w:p>
+      <w:pPr>
+        <w:tabs>
+          <w:tab w:val="right" w:pos="9072"/>
+        </w:tabs>
+        <w:ind w:left="360"/>
+        <w:rPr>
+          <w:b/>
+          <w:sz w:val="28"/>
+          <w:szCs w:val="28"/>
+          <w:lang w:val="en-US"/>
+        </w:rPr>
+      </w:pPr>
+      <w:r>
+        <w:rPr>
+          <w:b/>
+          <w:sz w:val="28"/>
+          <w:szCs w:val="28"/>
+          <w:lang w:val="en-US"/>
+        </w:rPr>
+        <w:t>Red camp:</w:t>
+      </w:r>
+    </w:p>
+    <w:p>
+      <w:pPr>
+        <w:tabs>
+          <w:tab w:val="right" w:pos="9072"/>
+        </w:tabs>
+        <w:ind w:left="360"/>
+        <w:rPr>
+          <w:sz w:val="28"/>
+          <w:szCs w:val="28"/>
+          <w:lang w:val="en-US"/>
+        </w:rPr>
+      </w:pPr>
+      <w:r>
+        <w:rPr>
+          <w:sz w:val="28"/>
+          <w:szCs w:val="28"/>
+          <w:lang w:val="en-US"/>
+        </w:rPr>
+        <w:t xml:space="preserve">A red camp is a room belonging to the red faction. </w:t>
+      </w:r>
+    </w:p>
+    <w:p>
+      <w:pPr>
+        <w:tabs>
+          <w:tab w:val="right" w:pos="9072"/>
+        </w:tabs>
+        <w:ind w:left="360"/>
+        <w:rPr>
+          <w:sz w:val="28"/>
+          <w:szCs w:val="28"/>
+          <w:lang w:val="en-US"/>
+        </w:rPr>
+      </w:pPr>
+      <w:r>
+        <w:rPr>
+          <w:sz w:val="28"/>
+          <w:szCs w:val="28"/>
+          <w:lang w:val="en-US"/>
+        </w:rPr>
+        <w:t>The player has small probability to find some civilian in this kind of room.</w:t>
+      </w:r>
+    </w:p>
+    <w:p>
+      <w:pPr>
+        <w:tabs>
+          <w:tab w:val="right" w:pos="9072"/>
+        </w:tabs>
+        <w:ind w:left="360"/>
+        <w:rPr>
+          <w:sz w:val="28"/>
+          <w:szCs w:val="28"/>
+          <w:lang w:val="en-US"/>
+        </w:rPr>
+      </w:pPr>
+      <w:r>
+        <w:rPr>
+          <w:sz w:val="28"/>
+          <w:szCs w:val="28"/>
+          <w:lang w:val="en-US"/>
+        </w:rPr>
+        <w:t xml:space="preserve">The player will systematically encounter some varied </w:t>
+      </w:r>
+      <w:r>
+        <w:rPr>
+          <w:sz w:val="28"/>
+          <w:szCs w:val="28"/>
+          <w:lang w:val="en-US"/>
+        </w:rPr>
+        <w:t>red forces in this room.</w:t>
+      </w:r>
+    </w:p>
+    <w:p>
+      <w:pPr>
+        <w:tabs>
+          <w:tab w:val="right" w:pos="9072"/>
+        </w:tabs>
+        <w:ind w:left="360"/>
+        <w:rPr>
+          <w:sz w:val="28"/>
+          <w:szCs w:val="28"/>
+          <w:lang w:val="en-US"/>
+        </w:rPr>
+      </w:pPr>
+      <w:r>
+        <w:rPr>
+          <w:sz w:val="28"/>
+          <w:szCs w:val="28"/>
+          <w:lang w:val="en-US"/>
+        </w:rPr>
+        <w:t>There is high probability to find at least one crate in this room, but every red force present in the room will systematically be the guard of these boxes.</w:t>
+      </w:r>
+    </w:p>
+    <w:p>
+      <w:pPr>
+        <w:tabs>
+          <w:tab w:val="right" w:pos="9072"/>
+        </w:tabs>
+        <w:ind w:left="360"/>
+        <w:rPr>
+          <w:sz w:val="28"/>
+          <w:szCs w:val="28"/>
+          <w:lang w:val="en-US"/>
+        </w:rPr>
+      </w:pPr>
+    </w:p>
+    <w:p>
+      <w:pPr>
+        <w:tabs>
+          <w:tab w:val="right" w:pos="9072"/>
+        </w:tabs>
+        <w:ind w:left="360"/>
+        <w:rPr>
+          <w:b/>
+          <w:sz w:val="28"/>
+          <w:szCs w:val="28"/>
+          <w:lang w:val="en-US"/>
+        </w:rPr>
+      </w:pPr>
+    </w:p>
+    <w:p>
+      <w:pPr>
+        <w:tabs>
+          <w:tab w:val="right" w:pos="9072"/>
+        </w:tabs>
+        <w:ind w:left="360"/>
+        <w:rPr>
+          <w:b/>
+          <w:sz w:val="28"/>
+          <w:szCs w:val="28"/>
+          <w:lang w:val="en-US"/>
+        </w:rPr>
+      </w:pPr>
+      <w:r>
+        <w:rPr>
+          <w:b/>
+          <w:sz w:val="28"/>
+          <w:szCs w:val="28"/>
+          <w:lang w:val="en-US"/>
+        </w:rPr>
+        <w:t>Blue camp:</w:t>
+      </w:r>
+    </w:p>
+    <w:p>
+      <w:pPr>
+        <w:tabs>
+          <w:tab w:val="right" w:pos="9072"/>
+        </w:tabs>
+        <w:ind w:left="360"/>
+        <w:rPr>
+          <w:sz w:val="28"/>
+          <w:szCs w:val="28"/>
+          <w:lang w:val="en-US"/>
+        </w:rPr>
+      </w:pPr>
+      <w:r>
+        <w:rPr>
+          <w:sz w:val="28"/>
+          <w:szCs w:val="28"/>
+          <w:lang w:val="en-US"/>
+        </w:rPr>
+        <w:lastRenderedPageBreak/>
+        <w:t xml:space="preserve">A blue camp is a room belonging to the blue faction. </w:t>
+      </w:r>
+    </w:p>
+    <w:p>
+      <w:pPr>
+        <w:tabs>
+          <w:tab w:val="right" w:pos="9072"/>
+        </w:tabs>
+        <w:ind w:left="360"/>
+        <w:rPr>
+          <w:sz w:val="28"/>
+          <w:szCs w:val="28"/>
+          <w:lang w:val="en-US"/>
+        </w:rPr>
+      </w:pPr>
+      <w:r>
+        <w:rPr>
+          <w:sz w:val="28"/>
+          <w:szCs w:val="28"/>
+          <w:lang w:val="en-US"/>
+        </w:rPr>
+        <w:t>The player has small probability to find some civilian in this kind of room.</w:t>
+      </w:r>
+    </w:p>
+    <w:p>
+      <w:pPr>
+        <w:tabs>
+          <w:tab w:val="right" w:pos="9072"/>
+        </w:tabs>
+        <w:ind w:left="360"/>
+        <w:rPr>
+          <w:sz w:val="28"/>
+          <w:szCs w:val="28"/>
+          <w:lang w:val="en-US"/>
+        </w:rPr>
+      </w:pPr>
+      <w:r>
+        <w:rPr>
+          <w:sz w:val="28"/>
+          <w:szCs w:val="28"/>
+          <w:lang w:val="en-US"/>
+        </w:rPr>
+        <w:t>The player will systematically encounter some varied blue forces in this room.</w:t>
+      </w:r>
+    </w:p>
+    <w:p>
+      <w:pPr>
+        <w:tabs>
+          <w:tab w:val="right" w:pos="9072"/>
+        </w:tabs>
+        <w:ind w:left="360"/>
+        <w:rPr>
+          <w:sz w:val="28"/>
+          <w:szCs w:val="28"/>
+          <w:lang w:val="en-US"/>
+        </w:rPr>
+      </w:pPr>
+      <w:r>
+        <w:rPr>
+          <w:sz w:val="28"/>
+          <w:szCs w:val="28"/>
+          <w:lang w:val="en-US"/>
+        </w:rPr>
+        <w:t>There is high probability to find at least one crate in this room, but every blue force present in the room will systematically be the guard of these boxes.</w:t>
+      </w:r>
+    </w:p>
+    <w:p>
+      <w:pPr>
+        <w:tabs>
+          <w:tab w:val="right" w:pos="9072"/>
+        </w:tabs>
+        <w:ind w:left="360"/>
+        <w:rPr>
+          <w:sz w:val="28"/>
+          <w:szCs w:val="28"/>
+          <w:lang w:val="en-US"/>
+        </w:rPr>
+      </w:pPr>
+    </w:p>
+    <w:p>
+      <w:pPr>
+        <w:tabs>
+          <w:tab w:val="right" w:pos="9072"/>
+        </w:tabs>
+        <w:ind w:left="360"/>
+        <w:rPr>
+          <w:b/>
+          <w:sz w:val="28"/>
+          <w:szCs w:val="28"/>
+          <w:lang w:val="en-US"/>
+        </w:rPr>
+      </w:pPr>
+      <w:r>
+        <w:rPr>
+          <w:b/>
+          <w:sz w:val="28"/>
+          <w:szCs w:val="28"/>
+          <w:lang w:val="en-US"/>
+        </w:rPr>
+        <w:t>Battle room:</w:t>
+      </w:r>
+    </w:p>
+    <w:p>
+      <w:pPr>
+        <w:tabs>
+          <w:tab w:val="right" w:pos="9072"/>
+        </w:tabs>
+        <w:ind w:left="360"/>
+        <w:rPr>
+          <w:sz w:val="28"/>
+          <w:szCs w:val="28"/>
+          <w:lang w:val="en-US"/>
+        </w:rPr>
+      </w:pPr>
+      <w:r>
+        <w:rPr>
+          <w:sz w:val="28"/>
+          <w:szCs w:val="28"/>
+          <w:lang w:val="en-US"/>
+        </w:rPr>
+        <w:t>A battle room is a room where opponents from the two factions are actively fighting when the player enter in it.</w:t>
+      </w:r>
+    </w:p>
+    <w:p>
+      <w:pPr>
+        <w:tabs>
+          <w:tab w:val="right" w:pos="9072"/>
+        </w:tabs>
+        <w:ind w:left="360"/>
+        <w:rPr>
+          <w:sz w:val="28"/>
+          <w:szCs w:val="28"/>
+          <w:lang w:val="en-US"/>
+        </w:rPr>
+      </w:pPr>
+      <w:r>
+        <w:rPr>
+          <w:sz w:val="28"/>
+          <w:szCs w:val="28"/>
+          <w:lang w:val="en-US"/>
+        </w:rPr>
+        <w:t>The player will systematically find some varied forces from red and blue faction.</w:t>
+      </w:r>
+    </w:p>
+    <w:p>
+      <w:pPr>
+        <w:tabs>
+          <w:tab w:val="right" w:pos="9072"/>
+        </w:tabs>
+        <w:ind w:left="360"/>
+        <w:rPr>
+          <w:sz w:val="28"/>
+          <w:szCs w:val="28"/>
+          <w:lang w:val="en-US"/>
+        </w:rPr>
+      </w:pPr>
+      <w:r>
+        <w:rPr>
+          <w:sz w:val="28"/>
+          <w:szCs w:val="28"/>
+          <w:lang w:val="en-US"/>
+        </w:rPr>
+        <w:t>The player has no chance to find any neutral / civilian.</w:t>
+      </w:r>
+    </w:p>
+    <w:p>
+      <w:pPr>
+        <w:tabs>
+          <w:tab w:val="right" w:pos="9072"/>
+        </w:tabs>
+        <w:ind w:left="360"/>
+        <w:rPr>
+          <w:sz w:val="28"/>
+          <w:szCs w:val="28"/>
+          <w:lang w:val="en-US"/>
+        </w:rPr>
+      </w:pPr>
+      <w:r>
+        <w:rPr>
+          <w:sz w:val="28"/>
+          <w:szCs w:val="28"/>
+          <w:lang w:val="en-US"/>
+        </w:rPr>
+        <w:t xml:space="preserve">There </w:t>
+      </w:r>
+      <w:r>
+        <w:rPr>
+          <w:sz w:val="28"/>
+          <w:szCs w:val="28"/>
+          <w:lang w:val="en-US"/>
+        </w:rPr>
+        <w:t>are</w:t>
+      </w:r>
+      <w:r>
+        <w:rPr>
+          <w:sz w:val="28"/>
+          <w:szCs w:val="28"/>
+          <w:lang w:val="en-US"/>
+        </w:rPr>
+        <w:t xml:space="preserve"> very small possibilities to find at least one loot crate in this kind of room.</w:t>
+      </w:r>
+    </w:p>
+    <w:p>
+      <w:pPr>
+        <w:tabs>
+          <w:tab w:val="right" w:pos="9072"/>
+        </w:tabs>
+        <w:ind w:left="360"/>
+        <w:rPr>
+          <w:sz w:val="28"/>
+          <w:szCs w:val="28"/>
+          <w:lang w:val="en-US"/>
+        </w:rPr>
+      </w:pPr>
     </w:p>
     <w:sectPr>
       <w:pgSz w:w="11906" w:h="16838"/>
@@ -2067,7 +3096,7 @@
       <w:lvlText w:val="-"/>
       <w:lvlJc w:val="left"/>
       <w:pPr>
-        <w:ind w:left="720" w:hanging="360"/>
+        <w:ind w:left="1776" w:hanging="360"/>
       </w:pPr>
       <w:rPr>
         <w:rFonts w:ascii="Calibri" w:eastAsiaTheme="minorHAnsi" w:hAnsi="Calibri" w:cs="Calibri" w:hint="default"/>
@@ -2079,7 +3108,7 @@
       <w:lvlText w:val="o"/>
       <w:lvlJc w:val="left"/>
       <w:pPr>
-        <w:ind w:left="1440" w:hanging="360"/>
+        <w:ind w:left="2496" w:hanging="360"/>
       </w:pPr>
       <w:rPr>
         <w:rFonts w:ascii="Courier New" w:hAnsi="Courier New" w:cs="Courier New" w:hint="default"/>
@@ -2091,7 +3120,7 @@
       <w:lvlText w:val=""/>
       <w:lvlJc w:val="left"/>
       <w:pPr>
-        <w:ind w:left="2160" w:hanging="360"/>
+        <w:ind w:left="3216" w:hanging="360"/>
       </w:pPr>
       <w:rPr>
         <w:rFonts w:ascii="Wingdings" w:hAnsi="Wingdings" w:hint="default"/>
@@ -2103,7 +3132,7 @@
       <w:lvlText w:val=""/>
       <w:lvlJc w:val="left"/>
       <w:pPr>
-        <w:ind w:left="2880" w:hanging="360"/>
+        <w:ind w:left="3936" w:hanging="360"/>
       </w:pPr>
       <w:rPr>
         <w:rFonts w:ascii="Symbol" w:hAnsi="Symbol" w:hint="default"/>
@@ -2115,7 +3144,7 @@
       <w:lvlText w:val="o"/>
       <w:lvlJc w:val="left"/>
       <w:pPr>
-        <w:ind w:left="3600" w:hanging="360"/>
+        <w:ind w:left="4656" w:hanging="360"/>
       </w:pPr>
       <w:rPr>
         <w:rFonts w:ascii="Courier New" w:hAnsi="Courier New" w:cs="Courier New" w:hint="default"/>
@@ -2127,7 +3156,7 @@
       <w:lvlText w:val=""/>
       <w:lvlJc w:val="left"/>
       <w:pPr>
-        <w:ind w:left="4320" w:hanging="360"/>
+        <w:ind w:left="5376" w:hanging="360"/>
       </w:pPr>
       <w:rPr>
         <w:rFonts w:ascii="Wingdings" w:hAnsi="Wingdings" w:hint="default"/>
@@ -2139,7 +3168,7 @@
       <w:lvlText w:val=""/>
       <w:lvlJc w:val="left"/>
       <w:pPr>
-        <w:ind w:left="5040" w:hanging="360"/>
+        <w:ind w:left="6096" w:hanging="360"/>
       </w:pPr>
       <w:rPr>
         <w:rFonts w:ascii="Symbol" w:hAnsi="Symbol" w:hint="default"/>
@@ -2151,7 +3180,7 @@
       <w:lvlText w:val="o"/>
       <w:lvlJc w:val="left"/>
       <w:pPr>
-        <w:ind w:left="5760" w:hanging="360"/>
+        <w:ind w:left="6816" w:hanging="360"/>
       </w:pPr>
       <w:rPr>
         <w:rFonts w:ascii="Courier New" w:hAnsi="Courier New" w:cs="Courier New" w:hint="default"/>
@@ -2163,7 +3192,7 @@
       <w:lvlText w:val=""/>
       <w:lvlJc w:val="left"/>
       <w:pPr>
-        <w:ind w:left="6480" w:hanging="360"/>
+        <w:ind w:left="7536" w:hanging="360"/>
       </w:pPr>
       <w:rPr>
         <w:rFonts w:ascii="Wingdings" w:hAnsi="Wingdings" w:hint="default"/>
@@ -2990,7 +4019,7 @@
 </file>
 
 <file path=customXml/itemProps1.xml><?xml version="1.0" encoding="utf-8"?>
-<ds:datastoreItem xmlns:ds="http://schemas.openxmlformats.org/officeDocument/2006/customXml" ds:itemID="{ECE38104-BAE5-439A-B48D-B46BA5AD3CFD}">
+<ds:datastoreItem xmlns:ds="http://schemas.openxmlformats.org/officeDocument/2006/customXml" ds:itemID="{64401DAB-CAFA-476E-B227-3C2FA5C7C4C2}">
   <ds:schemaRefs>
     <ds:schemaRef ds:uri="http://schemas.openxmlformats.org/officeDocument/2006/bibliography"/>
   </ds:schemaRefs>

</xml_diff>